<commit_message>
Update: reorganizacao de documentacao do Git Create: dicionario de kpis
</commit_message>
<xml_diff>
--- a/assets/modulo_2/escopo_e_definicao_do_mvp.docx
+++ b/assets/modulo_2/escopo_e_definicao_do_mvp.docx
@@ -2407,13 +2407,13 @@
       </w:tblPr>
       <w:tblGrid>
         <w:gridCol w:w="2917"/>
-        <w:gridCol w:w="729"/>
-        <w:gridCol w:w="542"/>
+        <w:gridCol w:w="730"/>
+        <w:gridCol w:w="541"/>
         <w:gridCol w:w="693"/>
         <w:gridCol w:w="683"/>
-        <w:gridCol w:w="682"/>
+        <w:gridCol w:w="683"/>
         <w:gridCol w:w="2311"/>
-        <w:gridCol w:w="1079"/>
+        <w:gridCol w:w="1078"/>
       </w:tblGrid>
       <w:tr>
         <w:trPr>
@@ -2442,7 +2442,7 @@
         </w:tc>
         <w:tc>
           <w:tcPr>
-            <w:tcW w:w="729" w:type="dxa"/>
+            <w:tcW w:w="730" w:type="dxa"/>
             <w:tcBorders/>
             <w:vAlign w:val="center"/>
           </w:tcPr>
@@ -2462,7 +2462,7 @@
         </w:tc>
         <w:tc>
           <w:tcPr>
-            <w:tcW w:w="542" w:type="dxa"/>
+            <w:tcW w:w="541" w:type="dxa"/>
             <w:tcBorders/>
             <w:vAlign w:val="center"/>
           </w:tcPr>
@@ -2522,7 +2522,7 @@
         </w:tc>
         <w:tc>
           <w:tcPr>
-            <w:tcW w:w="682" w:type="dxa"/>
+            <w:tcW w:w="683" w:type="dxa"/>
             <w:tcBorders/>
             <w:vAlign w:val="center"/>
           </w:tcPr>
@@ -2563,7 +2563,7 @@
         </w:tc>
         <w:tc>
           <w:tcPr>
-            <w:tcW w:w="1079" w:type="dxa"/>
+            <w:tcW w:w="1078" w:type="dxa"/>
             <w:tcBorders/>
             <w:vAlign w:val="center"/>
           </w:tcPr>
@@ -2607,7 +2607,7 @@
         </w:tc>
         <w:tc>
           <w:tcPr>
-            <w:tcW w:w="729" w:type="dxa"/>
+            <w:tcW w:w="730" w:type="dxa"/>
             <w:tcBorders/>
             <w:vAlign w:val="center"/>
           </w:tcPr>
@@ -2627,7 +2627,7 @@
         </w:tc>
         <w:tc>
           <w:tcPr>
-            <w:tcW w:w="542" w:type="dxa"/>
+            <w:tcW w:w="541" w:type="dxa"/>
             <w:tcBorders/>
             <w:vAlign w:val="center"/>
           </w:tcPr>
@@ -2687,7 +2687,7 @@
         </w:tc>
         <w:tc>
           <w:tcPr>
-            <w:tcW w:w="682" w:type="dxa"/>
+            <w:tcW w:w="683" w:type="dxa"/>
             <w:tcBorders/>
             <w:vAlign w:val="center"/>
           </w:tcPr>
@@ -2727,7 +2727,7 @@
         </w:tc>
         <w:tc>
           <w:tcPr>
-            <w:tcW w:w="1079" w:type="dxa"/>
+            <w:tcW w:w="1078" w:type="dxa"/>
             <w:tcBorders/>
             <w:vAlign w:val="center"/>
           </w:tcPr>
@@ -2770,7 +2770,7 @@
         </w:tc>
         <w:tc>
           <w:tcPr>
-            <w:tcW w:w="729" w:type="dxa"/>
+            <w:tcW w:w="730" w:type="dxa"/>
             <w:tcBorders/>
             <w:vAlign w:val="center"/>
           </w:tcPr>
@@ -2790,7 +2790,7 @@
         </w:tc>
         <w:tc>
           <w:tcPr>
-            <w:tcW w:w="542" w:type="dxa"/>
+            <w:tcW w:w="541" w:type="dxa"/>
             <w:tcBorders/>
             <w:vAlign w:val="center"/>
           </w:tcPr>
@@ -2850,7 +2850,7 @@
         </w:tc>
         <w:tc>
           <w:tcPr>
-            <w:tcW w:w="682" w:type="dxa"/>
+            <w:tcW w:w="683" w:type="dxa"/>
             <w:tcBorders/>
             <w:vAlign w:val="center"/>
           </w:tcPr>
@@ -2890,7 +2890,7 @@
         </w:tc>
         <w:tc>
           <w:tcPr>
-            <w:tcW w:w="1079" w:type="dxa"/>
+            <w:tcW w:w="1078" w:type="dxa"/>
             <w:tcBorders/>
             <w:vAlign w:val="center"/>
           </w:tcPr>
@@ -2933,7 +2933,7 @@
         </w:tc>
         <w:tc>
           <w:tcPr>
-            <w:tcW w:w="729" w:type="dxa"/>
+            <w:tcW w:w="730" w:type="dxa"/>
             <w:tcBorders/>
             <w:vAlign w:val="center"/>
           </w:tcPr>
@@ -2953,7 +2953,7 @@
         </w:tc>
         <w:tc>
           <w:tcPr>
-            <w:tcW w:w="542" w:type="dxa"/>
+            <w:tcW w:w="541" w:type="dxa"/>
             <w:tcBorders/>
             <w:vAlign w:val="center"/>
           </w:tcPr>
@@ -3013,7 +3013,7 @@
         </w:tc>
         <w:tc>
           <w:tcPr>
-            <w:tcW w:w="682" w:type="dxa"/>
+            <w:tcW w:w="683" w:type="dxa"/>
             <w:tcBorders/>
             <w:vAlign w:val="center"/>
           </w:tcPr>
@@ -3053,7 +3053,7 @@
         </w:tc>
         <w:tc>
           <w:tcPr>
-            <w:tcW w:w="1079" w:type="dxa"/>
+            <w:tcW w:w="1078" w:type="dxa"/>
             <w:tcBorders/>
             <w:vAlign w:val="center"/>
           </w:tcPr>
@@ -3096,7 +3096,7 @@
         </w:tc>
         <w:tc>
           <w:tcPr>
-            <w:tcW w:w="729" w:type="dxa"/>
+            <w:tcW w:w="730" w:type="dxa"/>
             <w:tcBorders/>
             <w:vAlign w:val="center"/>
           </w:tcPr>
@@ -3116,7 +3116,7 @@
         </w:tc>
         <w:tc>
           <w:tcPr>
-            <w:tcW w:w="542" w:type="dxa"/>
+            <w:tcW w:w="541" w:type="dxa"/>
             <w:tcBorders/>
             <w:vAlign w:val="center"/>
           </w:tcPr>
@@ -3176,7 +3176,7 @@
         </w:tc>
         <w:tc>
           <w:tcPr>
-            <w:tcW w:w="682" w:type="dxa"/>
+            <w:tcW w:w="683" w:type="dxa"/>
             <w:tcBorders/>
             <w:vAlign w:val="center"/>
           </w:tcPr>
@@ -3216,7 +3216,7 @@
         </w:tc>
         <w:tc>
           <w:tcPr>
-            <w:tcW w:w="1079" w:type="dxa"/>
+            <w:tcW w:w="1078" w:type="dxa"/>
             <w:tcBorders/>
             <w:vAlign w:val="center"/>
           </w:tcPr>
@@ -3259,7 +3259,7 @@
         </w:tc>
         <w:tc>
           <w:tcPr>
-            <w:tcW w:w="729" w:type="dxa"/>
+            <w:tcW w:w="730" w:type="dxa"/>
             <w:tcBorders/>
             <w:vAlign w:val="center"/>
           </w:tcPr>
@@ -3279,7 +3279,7 @@
         </w:tc>
         <w:tc>
           <w:tcPr>
-            <w:tcW w:w="542" w:type="dxa"/>
+            <w:tcW w:w="541" w:type="dxa"/>
             <w:tcBorders/>
             <w:vAlign w:val="center"/>
           </w:tcPr>
@@ -3339,7 +3339,7 @@
         </w:tc>
         <w:tc>
           <w:tcPr>
-            <w:tcW w:w="682" w:type="dxa"/>
+            <w:tcW w:w="683" w:type="dxa"/>
             <w:tcBorders/>
             <w:vAlign w:val="center"/>
           </w:tcPr>
@@ -3379,7 +3379,7 @@
         </w:tc>
         <w:tc>
           <w:tcPr>
-            <w:tcW w:w="1079" w:type="dxa"/>
+            <w:tcW w:w="1078" w:type="dxa"/>
             <w:tcBorders/>
             <w:vAlign w:val="center"/>
           </w:tcPr>
@@ -3422,7 +3422,7 @@
         </w:tc>
         <w:tc>
           <w:tcPr>
-            <w:tcW w:w="729" w:type="dxa"/>
+            <w:tcW w:w="730" w:type="dxa"/>
             <w:tcBorders/>
             <w:vAlign w:val="center"/>
           </w:tcPr>
@@ -3442,7 +3442,7 @@
         </w:tc>
         <w:tc>
           <w:tcPr>
-            <w:tcW w:w="542" w:type="dxa"/>
+            <w:tcW w:w="541" w:type="dxa"/>
             <w:tcBorders/>
             <w:vAlign w:val="center"/>
           </w:tcPr>
@@ -3502,7 +3502,7 @@
         </w:tc>
         <w:tc>
           <w:tcPr>
-            <w:tcW w:w="682" w:type="dxa"/>
+            <w:tcW w:w="683" w:type="dxa"/>
             <w:tcBorders/>
             <w:vAlign w:val="center"/>
           </w:tcPr>
@@ -3542,7 +3542,7 @@
         </w:tc>
         <w:tc>
           <w:tcPr>
-            <w:tcW w:w="1079" w:type="dxa"/>
+            <w:tcW w:w="1078" w:type="dxa"/>
             <w:tcBorders/>
             <w:vAlign w:val="center"/>
           </w:tcPr>
@@ -3585,7 +3585,7 @@
         </w:tc>
         <w:tc>
           <w:tcPr>
-            <w:tcW w:w="729" w:type="dxa"/>
+            <w:tcW w:w="730" w:type="dxa"/>
             <w:tcBorders/>
             <w:vAlign w:val="center"/>
           </w:tcPr>
@@ -3605,7 +3605,7 @@
         </w:tc>
         <w:tc>
           <w:tcPr>
-            <w:tcW w:w="542" w:type="dxa"/>
+            <w:tcW w:w="541" w:type="dxa"/>
             <w:tcBorders/>
             <w:vAlign w:val="center"/>
           </w:tcPr>
@@ -3669,7 +3669,7 @@
         </w:tc>
         <w:tc>
           <w:tcPr>
-            <w:tcW w:w="682" w:type="dxa"/>
+            <w:tcW w:w="683" w:type="dxa"/>
             <w:tcBorders/>
             <w:vAlign w:val="center"/>
           </w:tcPr>
@@ -3709,7 +3709,7 @@
         </w:tc>
         <w:tc>
           <w:tcPr>
-            <w:tcW w:w="1079" w:type="dxa"/>
+            <w:tcW w:w="1078" w:type="dxa"/>
             <w:tcBorders/>
             <w:vAlign w:val="center"/>
           </w:tcPr>
@@ -3754,7 +3754,7 @@
         </w:tc>
         <w:tc>
           <w:tcPr>
-            <w:tcW w:w="729" w:type="dxa"/>
+            <w:tcW w:w="730" w:type="dxa"/>
             <w:tcBorders/>
             <w:vAlign w:val="center"/>
           </w:tcPr>
@@ -3774,7 +3774,7 @@
         </w:tc>
         <w:tc>
           <w:tcPr>
-            <w:tcW w:w="542" w:type="dxa"/>
+            <w:tcW w:w="541" w:type="dxa"/>
             <w:tcBorders/>
             <w:vAlign w:val="center"/>
           </w:tcPr>
@@ -3834,7 +3834,7 @@
         </w:tc>
         <w:tc>
           <w:tcPr>
-            <w:tcW w:w="682" w:type="dxa"/>
+            <w:tcW w:w="683" w:type="dxa"/>
             <w:tcBorders/>
             <w:vAlign w:val="center"/>
           </w:tcPr>
@@ -3874,7 +3874,7 @@
         </w:tc>
         <w:tc>
           <w:tcPr>
-            <w:tcW w:w="1079" w:type="dxa"/>
+            <w:tcW w:w="1078" w:type="dxa"/>
             <w:tcBorders/>
             <w:vAlign w:val="center"/>
           </w:tcPr>
@@ -3917,7 +3917,7 @@
         </w:tc>
         <w:tc>
           <w:tcPr>
-            <w:tcW w:w="729" w:type="dxa"/>
+            <w:tcW w:w="730" w:type="dxa"/>
             <w:tcBorders/>
             <w:vAlign w:val="center"/>
           </w:tcPr>
@@ -3937,7 +3937,7 @@
         </w:tc>
         <w:tc>
           <w:tcPr>
-            <w:tcW w:w="542" w:type="dxa"/>
+            <w:tcW w:w="541" w:type="dxa"/>
             <w:tcBorders/>
             <w:vAlign w:val="center"/>
           </w:tcPr>
@@ -3997,7 +3997,7 @@
         </w:tc>
         <w:tc>
           <w:tcPr>
-            <w:tcW w:w="682" w:type="dxa"/>
+            <w:tcW w:w="683" w:type="dxa"/>
             <w:tcBorders/>
             <w:vAlign w:val="center"/>
           </w:tcPr>
@@ -4037,7 +4037,7 @@
         </w:tc>
         <w:tc>
           <w:tcPr>
-            <w:tcW w:w="1079" w:type="dxa"/>
+            <w:tcW w:w="1078" w:type="dxa"/>
             <w:tcBorders/>
             <w:vAlign w:val="center"/>
           </w:tcPr>
@@ -4080,7 +4080,7 @@
         </w:tc>
         <w:tc>
           <w:tcPr>
-            <w:tcW w:w="729" w:type="dxa"/>
+            <w:tcW w:w="730" w:type="dxa"/>
             <w:tcBorders/>
             <w:vAlign w:val="center"/>
           </w:tcPr>
@@ -4100,7 +4100,7 @@
         </w:tc>
         <w:tc>
           <w:tcPr>
-            <w:tcW w:w="542" w:type="dxa"/>
+            <w:tcW w:w="541" w:type="dxa"/>
             <w:tcBorders/>
             <w:vAlign w:val="center"/>
           </w:tcPr>
@@ -4160,7 +4160,7 @@
         </w:tc>
         <w:tc>
           <w:tcPr>
-            <w:tcW w:w="682" w:type="dxa"/>
+            <w:tcW w:w="683" w:type="dxa"/>
             <w:tcBorders/>
             <w:vAlign w:val="center"/>
           </w:tcPr>
@@ -4200,7 +4200,7 @@
         </w:tc>
         <w:tc>
           <w:tcPr>
-            <w:tcW w:w="1079" w:type="dxa"/>
+            <w:tcW w:w="1078" w:type="dxa"/>
             <w:tcBorders/>
             <w:vAlign w:val="center"/>
           </w:tcPr>
@@ -4243,7 +4243,7 @@
         </w:tc>
         <w:tc>
           <w:tcPr>
-            <w:tcW w:w="729" w:type="dxa"/>
+            <w:tcW w:w="730" w:type="dxa"/>
             <w:tcBorders/>
             <w:vAlign w:val="center"/>
           </w:tcPr>
@@ -4263,7 +4263,7 @@
         </w:tc>
         <w:tc>
           <w:tcPr>
-            <w:tcW w:w="542" w:type="dxa"/>
+            <w:tcW w:w="541" w:type="dxa"/>
             <w:tcBorders/>
             <w:vAlign w:val="center"/>
           </w:tcPr>
@@ -4323,7 +4323,7 @@
         </w:tc>
         <w:tc>
           <w:tcPr>
-            <w:tcW w:w="682" w:type="dxa"/>
+            <w:tcW w:w="683" w:type="dxa"/>
             <w:tcBorders/>
             <w:vAlign w:val="center"/>
           </w:tcPr>
@@ -4363,7 +4363,7 @@
         </w:tc>
         <w:tc>
           <w:tcPr>
-            <w:tcW w:w="1079" w:type="dxa"/>
+            <w:tcW w:w="1078" w:type="dxa"/>
             <w:tcBorders/>
             <w:vAlign w:val="center"/>
           </w:tcPr>
@@ -4406,7 +4406,7 @@
         </w:tc>
         <w:tc>
           <w:tcPr>
-            <w:tcW w:w="729" w:type="dxa"/>
+            <w:tcW w:w="730" w:type="dxa"/>
             <w:tcBorders/>
             <w:vAlign w:val="center"/>
           </w:tcPr>
@@ -4426,7 +4426,7 @@
         </w:tc>
         <w:tc>
           <w:tcPr>
-            <w:tcW w:w="542" w:type="dxa"/>
+            <w:tcW w:w="541" w:type="dxa"/>
             <w:tcBorders/>
             <w:vAlign w:val="center"/>
           </w:tcPr>
@@ -4486,7 +4486,7 @@
         </w:tc>
         <w:tc>
           <w:tcPr>
-            <w:tcW w:w="682" w:type="dxa"/>
+            <w:tcW w:w="683" w:type="dxa"/>
             <w:tcBorders/>
             <w:vAlign w:val="center"/>
           </w:tcPr>
@@ -4526,7 +4526,7 @@
         </w:tc>
         <w:tc>
           <w:tcPr>
-            <w:tcW w:w="1079" w:type="dxa"/>
+            <w:tcW w:w="1078" w:type="dxa"/>
             <w:tcBorders/>
             <w:vAlign w:val="center"/>
           </w:tcPr>
@@ -4569,7 +4569,7 @@
         </w:tc>
         <w:tc>
           <w:tcPr>
-            <w:tcW w:w="729" w:type="dxa"/>
+            <w:tcW w:w="730" w:type="dxa"/>
             <w:tcBorders/>
             <w:vAlign w:val="center"/>
           </w:tcPr>
@@ -4589,7 +4589,7 @@
         </w:tc>
         <w:tc>
           <w:tcPr>
-            <w:tcW w:w="542" w:type="dxa"/>
+            <w:tcW w:w="541" w:type="dxa"/>
             <w:tcBorders/>
             <w:vAlign w:val="center"/>
           </w:tcPr>
@@ -4649,7 +4649,7 @@
         </w:tc>
         <w:tc>
           <w:tcPr>
-            <w:tcW w:w="682" w:type="dxa"/>
+            <w:tcW w:w="683" w:type="dxa"/>
             <w:tcBorders/>
             <w:vAlign w:val="center"/>
           </w:tcPr>
@@ -4689,7 +4689,7 @@
         </w:tc>
         <w:tc>
           <w:tcPr>
-            <w:tcW w:w="1079" w:type="dxa"/>
+            <w:tcW w:w="1078" w:type="dxa"/>
             <w:tcBorders/>
             <w:vAlign w:val="center"/>
           </w:tcPr>
@@ -4732,7 +4732,7 @@
         </w:tc>
         <w:tc>
           <w:tcPr>
-            <w:tcW w:w="729" w:type="dxa"/>
+            <w:tcW w:w="730" w:type="dxa"/>
             <w:tcBorders/>
             <w:vAlign w:val="center"/>
           </w:tcPr>
@@ -4752,7 +4752,7 @@
         </w:tc>
         <w:tc>
           <w:tcPr>
-            <w:tcW w:w="542" w:type="dxa"/>
+            <w:tcW w:w="541" w:type="dxa"/>
             <w:tcBorders/>
             <w:vAlign w:val="center"/>
           </w:tcPr>
@@ -4812,7 +4812,7 @@
         </w:tc>
         <w:tc>
           <w:tcPr>
-            <w:tcW w:w="682" w:type="dxa"/>
+            <w:tcW w:w="683" w:type="dxa"/>
             <w:tcBorders/>
             <w:vAlign w:val="center"/>
           </w:tcPr>
@@ -4852,7 +4852,7 @@
         </w:tc>
         <w:tc>
           <w:tcPr>
-            <w:tcW w:w="1079" w:type="dxa"/>
+            <w:tcW w:w="1078" w:type="dxa"/>
             <w:tcBorders/>
             <w:vAlign w:val="center"/>
           </w:tcPr>
@@ -4901,7 +4901,7 @@
         </w:tc>
         <w:tc>
           <w:tcPr>
-            <w:tcW w:w="729" w:type="dxa"/>
+            <w:tcW w:w="730" w:type="dxa"/>
             <w:tcBorders/>
             <w:vAlign w:val="center"/>
           </w:tcPr>
@@ -4921,7 +4921,7 @@
         </w:tc>
         <w:tc>
           <w:tcPr>
-            <w:tcW w:w="542" w:type="dxa"/>
+            <w:tcW w:w="541" w:type="dxa"/>
             <w:tcBorders/>
             <w:vAlign w:val="center"/>
           </w:tcPr>
@@ -4981,7 +4981,7 @@
         </w:tc>
         <w:tc>
           <w:tcPr>
-            <w:tcW w:w="682" w:type="dxa"/>
+            <w:tcW w:w="683" w:type="dxa"/>
             <w:tcBorders/>
             <w:vAlign w:val="center"/>
           </w:tcPr>
@@ -5021,7 +5021,7 @@
         </w:tc>
         <w:tc>
           <w:tcPr>
-            <w:tcW w:w="1079" w:type="dxa"/>
+            <w:tcW w:w="1078" w:type="dxa"/>
             <w:tcBorders/>
             <w:vAlign w:val="center"/>
           </w:tcPr>
@@ -5070,7 +5070,7 @@
         </w:tc>
         <w:tc>
           <w:tcPr>
-            <w:tcW w:w="729" w:type="dxa"/>
+            <w:tcW w:w="730" w:type="dxa"/>
             <w:tcBorders/>
             <w:vAlign w:val="center"/>
           </w:tcPr>
@@ -5090,7 +5090,7 @@
         </w:tc>
         <w:tc>
           <w:tcPr>
-            <w:tcW w:w="542" w:type="dxa"/>
+            <w:tcW w:w="541" w:type="dxa"/>
             <w:tcBorders/>
             <w:vAlign w:val="center"/>
           </w:tcPr>
@@ -5150,7 +5150,7 @@
         </w:tc>
         <w:tc>
           <w:tcPr>
-            <w:tcW w:w="682" w:type="dxa"/>
+            <w:tcW w:w="683" w:type="dxa"/>
             <w:tcBorders/>
             <w:vAlign w:val="center"/>
           </w:tcPr>
@@ -5190,7 +5190,7 @@
         </w:tc>
         <w:tc>
           <w:tcPr>
-            <w:tcW w:w="1079" w:type="dxa"/>
+            <w:tcW w:w="1078" w:type="dxa"/>
             <w:tcBorders/>
             <w:vAlign w:val="center"/>
           </w:tcPr>
@@ -5239,7 +5239,7 @@
         </w:tc>
         <w:tc>
           <w:tcPr>
-            <w:tcW w:w="729" w:type="dxa"/>
+            <w:tcW w:w="730" w:type="dxa"/>
             <w:tcBorders/>
             <w:vAlign w:val="center"/>
           </w:tcPr>
@@ -5259,7 +5259,7 @@
         </w:tc>
         <w:tc>
           <w:tcPr>
-            <w:tcW w:w="542" w:type="dxa"/>
+            <w:tcW w:w="541" w:type="dxa"/>
             <w:tcBorders/>
             <w:vAlign w:val="center"/>
           </w:tcPr>
@@ -5323,7 +5323,7 @@
         </w:tc>
         <w:tc>
           <w:tcPr>
-            <w:tcW w:w="682" w:type="dxa"/>
+            <w:tcW w:w="683" w:type="dxa"/>
             <w:tcBorders/>
             <w:vAlign w:val="center"/>
           </w:tcPr>
@@ -5363,7 +5363,7 @@
         </w:tc>
         <w:tc>
           <w:tcPr>
-            <w:tcW w:w="1079" w:type="dxa"/>
+            <w:tcW w:w="1078" w:type="dxa"/>
             <w:tcBorders/>
             <w:vAlign w:val="center"/>
           </w:tcPr>
@@ -5414,7 +5414,7 @@
         </w:tc>
         <w:tc>
           <w:tcPr>
-            <w:tcW w:w="729" w:type="dxa"/>
+            <w:tcW w:w="730" w:type="dxa"/>
             <w:tcBorders/>
             <w:vAlign w:val="center"/>
           </w:tcPr>
@@ -5434,7 +5434,7 @@
         </w:tc>
         <w:tc>
           <w:tcPr>
-            <w:tcW w:w="542" w:type="dxa"/>
+            <w:tcW w:w="541" w:type="dxa"/>
             <w:tcBorders/>
             <w:vAlign w:val="center"/>
           </w:tcPr>
@@ -5498,7 +5498,7 @@
         </w:tc>
         <w:tc>
           <w:tcPr>
-            <w:tcW w:w="682" w:type="dxa"/>
+            <w:tcW w:w="683" w:type="dxa"/>
             <w:tcBorders/>
             <w:vAlign w:val="center"/>
           </w:tcPr>
@@ -5538,7 +5538,7 @@
         </w:tc>
         <w:tc>
           <w:tcPr>
-            <w:tcW w:w="1079" w:type="dxa"/>
+            <w:tcW w:w="1078" w:type="dxa"/>
             <w:tcBorders/>
             <w:vAlign w:val="center"/>
           </w:tcPr>
@@ -5583,7 +5583,7 @@
         </w:tc>
         <w:tc>
           <w:tcPr>
-            <w:tcW w:w="729" w:type="dxa"/>
+            <w:tcW w:w="730" w:type="dxa"/>
             <w:tcBorders/>
             <w:vAlign w:val="center"/>
           </w:tcPr>
@@ -5603,7 +5603,7 @@
         </w:tc>
         <w:tc>
           <w:tcPr>
-            <w:tcW w:w="542" w:type="dxa"/>
+            <w:tcW w:w="541" w:type="dxa"/>
             <w:tcBorders/>
             <w:vAlign w:val="center"/>
           </w:tcPr>
@@ -5663,7 +5663,7 @@
         </w:tc>
         <w:tc>
           <w:tcPr>
-            <w:tcW w:w="682" w:type="dxa"/>
+            <w:tcW w:w="683" w:type="dxa"/>
             <w:tcBorders/>
             <w:vAlign w:val="center"/>
           </w:tcPr>
@@ -5703,7 +5703,7 @@
         </w:tc>
         <w:tc>
           <w:tcPr>
-            <w:tcW w:w="1079" w:type="dxa"/>
+            <w:tcW w:w="1078" w:type="dxa"/>
             <w:tcBorders/>
             <w:vAlign w:val="center"/>
           </w:tcPr>
@@ -5746,7 +5746,7 @@
         </w:tc>
         <w:tc>
           <w:tcPr>
-            <w:tcW w:w="729" w:type="dxa"/>
+            <w:tcW w:w="730" w:type="dxa"/>
             <w:tcBorders/>
             <w:vAlign w:val="center"/>
           </w:tcPr>
@@ -5766,7 +5766,7 @@
         </w:tc>
         <w:tc>
           <w:tcPr>
-            <w:tcW w:w="542" w:type="dxa"/>
+            <w:tcW w:w="541" w:type="dxa"/>
             <w:tcBorders/>
             <w:vAlign w:val="center"/>
           </w:tcPr>
@@ -5826,7 +5826,7 @@
         </w:tc>
         <w:tc>
           <w:tcPr>
-            <w:tcW w:w="682" w:type="dxa"/>
+            <w:tcW w:w="683" w:type="dxa"/>
             <w:tcBorders/>
             <w:vAlign w:val="center"/>
           </w:tcPr>
@@ -5866,7 +5866,7 @@
         </w:tc>
         <w:tc>
           <w:tcPr>
-            <w:tcW w:w="1079" w:type="dxa"/>
+            <w:tcW w:w="1078" w:type="dxa"/>
             <w:tcBorders/>
             <w:vAlign w:val="center"/>
           </w:tcPr>
@@ -5909,7 +5909,7 @@
         </w:tc>
         <w:tc>
           <w:tcPr>
-            <w:tcW w:w="729" w:type="dxa"/>
+            <w:tcW w:w="730" w:type="dxa"/>
             <w:tcBorders/>
             <w:vAlign w:val="center"/>
           </w:tcPr>
@@ -5929,7 +5929,7 @@
         </w:tc>
         <w:tc>
           <w:tcPr>
-            <w:tcW w:w="542" w:type="dxa"/>
+            <w:tcW w:w="541" w:type="dxa"/>
             <w:tcBorders/>
             <w:vAlign w:val="center"/>
           </w:tcPr>
@@ -5989,7 +5989,7 @@
         </w:tc>
         <w:tc>
           <w:tcPr>
-            <w:tcW w:w="682" w:type="dxa"/>
+            <w:tcW w:w="683" w:type="dxa"/>
             <w:tcBorders/>
             <w:vAlign w:val="center"/>
           </w:tcPr>
@@ -6029,7 +6029,7 @@
         </w:tc>
         <w:tc>
           <w:tcPr>
-            <w:tcW w:w="1079" w:type="dxa"/>
+            <w:tcW w:w="1078" w:type="dxa"/>
             <w:tcBorders/>
             <w:vAlign w:val="center"/>
           </w:tcPr>
@@ -6072,7 +6072,7 @@
         </w:tc>
         <w:tc>
           <w:tcPr>
-            <w:tcW w:w="729" w:type="dxa"/>
+            <w:tcW w:w="730" w:type="dxa"/>
             <w:tcBorders/>
             <w:vAlign w:val="center"/>
           </w:tcPr>
@@ -6092,7 +6092,7 @@
         </w:tc>
         <w:tc>
           <w:tcPr>
-            <w:tcW w:w="542" w:type="dxa"/>
+            <w:tcW w:w="541" w:type="dxa"/>
             <w:tcBorders/>
             <w:vAlign w:val="center"/>
           </w:tcPr>
@@ -6152,7 +6152,7 @@
         </w:tc>
         <w:tc>
           <w:tcPr>
-            <w:tcW w:w="682" w:type="dxa"/>
+            <w:tcW w:w="683" w:type="dxa"/>
             <w:tcBorders/>
             <w:vAlign w:val="center"/>
           </w:tcPr>
@@ -6192,7 +6192,7 @@
         </w:tc>
         <w:tc>
           <w:tcPr>
-            <w:tcW w:w="1079" w:type="dxa"/>
+            <w:tcW w:w="1078" w:type="dxa"/>
             <w:tcBorders/>
             <w:vAlign w:val="center"/>
           </w:tcPr>
@@ -6235,7 +6235,7 @@
         </w:tc>
         <w:tc>
           <w:tcPr>
-            <w:tcW w:w="729" w:type="dxa"/>
+            <w:tcW w:w="730" w:type="dxa"/>
             <w:tcBorders/>
             <w:vAlign w:val="center"/>
           </w:tcPr>
@@ -6255,7 +6255,7 @@
         </w:tc>
         <w:tc>
           <w:tcPr>
-            <w:tcW w:w="542" w:type="dxa"/>
+            <w:tcW w:w="541" w:type="dxa"/>
             <w:tcBorders/>
             <w:vAlign w:val="center"/>
           </w:tcPr>
@@ -6315,7 +6315,7 @@
         </w:tc>
         <w:tc>
           <w:tcPr>
-            <w:tcW w:w="682" w:type="dxa"/>
+            <w:tcW w:w="683" w:type="dxa"/>
             <w:tcBorders/>
             <w:vAlign w:val="center"/>
           </w:tcPr>
@@ -6355,7 +6355,7 @@
         </w:tc>
         <w:tc>
           <w:tcPr>
-            <w:tcW w:w="1079" w:type="dxa"/>
+            <w:tcW w:w="1078" w:type="dxa"/>
             <w:tcBorders/>
             <w:vAlign w:val="center"/>
           </w:tcPr>
@@ -6398,7 +6398,7 @@
         </w:tc>
         <w:tc>
           <w:tcPr>
-            <w:tcW w:w="729" w:type="dxa"/>
+            <w:tcW w:w="730" w:type="dxa"/>
             <w:tcBorders/>
             <w:vAlign w:val="center"/>
           </w:tcPr>
@@ -6418,7 +6418,7 @@
         </w:tc>
         <w:tc>
           <w:tcPr>
-            <w:tcW w:w="542" w:type="dxa"/>
+            <w:tcW w:w="541" w:type="dxa"/>
             <w:tcBorders/>
             <w:vAlign w:val="center"/>
           </w:tcPr>
@@ -6478,7 +6478,7 @@
         </w:tc>
         <w:tc>
           <w:tcPr>
-            <w:tcW w:w="682" w:type="dxa"/>
+            <w:tcW w:w="683" w:type="dxa"/>
             <w:tcBorders/>
             <w:vAlign w:val="center"/>
           </w:tcPr>
@@ -6518,7 +6518,7 @@
         </w:tc>
         <w:tc>
           <w:tcPr>
-            <w:tcW w:w="1079" w:type="dxa"/>
+            <w:tcW w:w="1078" w:type="dxa"/>
             <w:tcBorders/>
             <w:vAlign w:val="center"/>
           </w:tcPr>
@@ -6561,7 +6561,7 @@
         </w:tc>
         <w:tc>
           <w:tcPr>
-            <w:tcW w:w="729" w:type="dxa"/>
+            <w:tcW w:w="730" w:type="dxa"/>
             <w:tcBorders/>
             <w:vAlign w:val="center"/>
           </w:tcPr>
@@ -6581,7 +6581,7 @@
         </w:tc>
         <w:tc>
           <w:tcPr>
-            <w:tcW w:w="542" w:type="dxa"/>
+            <w:tcW w:w="541" w:type="dxa"/>
             <w:tcBorders/>
             <w:vAlign w:val="center"/>
           </w:tcPr>
@@ -6641,7 +6641,7 @@
         </w:tc>
         <w:tc>
           <w:tcPr>
-            <w:tcW w:w="682" w:type="dxa"/>
+            <w:tcW w:w="683" w:type="dxa"/>
             <w:tcBorders/>
             <w:vAlign w:val="center"/>
           </w:tcPr>
@@ -6681,7 +6681,7 @@
         </w:tc>
         <w:tc>
           <w:tcPr>
-            <w:tcW w:w="1079" w:type="dxa"/>
+            <w:tcW w:w="1078" w:type="dxa"/>
             <w:tcBorders/>
             <w:vAlign w:val="center"/>
           </w:tcPr>
@@ -6724,7 +6724,7 @@
         </w:tc>
         <w:tc>
           <w:tcPr>
-            <w:tcW w:w="729" w:type="dxa"/>
+            <w:tcW w:w="730" w:type="dxa"/>
             <w:tcBorders/>
             <w:vAlign w:val="center"/>
           </w:tcPr>
@@ -6744,7 +6744,7 @@
         </w:tc>
         <w:tc>
           <w:tcPr>
-            <w:tcW w:w="542" w:type="dxa"/>
+            <w:tcW w:w="541" w:type="dxa"/>
             <w:tcBorders/>
             <w:vAlign w:val="center"/>
           </w:tcPr>
@@ -6804,7 +6804,7 @@
         </w:tc>
         <w:tc>
           <w:tcPr>
-            <w:tcW w:w="682" w:type="dxa"/>
+            <w:tcW w:w="683" w:type="dxa"/>
             <w:tcBorders/>
             <w:vAlign w:val="center"/>
           </w:tcPr>
@@ -6844,7 +6844,7 @@
         </w:tc>
         <w:tc>
           <w:tcPr>
-            <w:tcW w:w="1079" w:type="dxa"/>
+            <w:tcW w:w="1078" w:type="dxa"/>
             <w:tcBorders/>
             <w:vAlign w:val="center"/>
           </w:tcPr>
@@ -6887,7 +6887,7 @@
         </w:tc>
         <w:tc>
           <w:tcPr>
-            <w:tcW w:w="729" w:type="dxa"/>
+            <w:tcW w:w="730" w:type="dxa"/>
             <w:tcBorders/>
             <w:vAlign w:val="center"/>
           </w:tcPr>
@@ -6907,7 +6907,7 @@
         </w:tc>
         <w:tc>
           <w:tcPr>
-            <w:tcW w:w="542" w:type="dxa"/>
+            <w:tcW w:w="541" w:type="dxa"/>
             <w:tcBorders/>
             <w:vAlign w:val="center"/>
           </w:tcPr>
@@ -6967,7 +6967,7 @@
         </w:tc>
         <w:tc>
           <w:tcPr>
-            <w:tcW w:w="682" w:type="dxa"/>
+            <w:tcW w:w="683" w:type="dxa"/>
             <w:tcBorders/>
             <w:vAlign w:val="center"/>
           </w:tcPr>
@@ -7007,7 +7007,7 @@
         </w:tc>
         <w:tc>
           <w:tcPr>
-            <w:tcW w:w="1079" w:type="dxa"/>
+            <w:tcW w:w="1078" w:type="dxa"/>
             <w:tcBorders/>
             <w:vAlign w:val="center"/>
           </w:tcPr>
@@ -7050,7 +7050,7 @@
         </w:tc>
         <w:tc>
           <w:tcPr>
-            <w:tcW w:w="729" w:type="dxa"/>
+            <w:tcW w:w="730" w:type="dxa"/>
             <w:tcBorders/>
             <w:vAlign w:val="center"/>
           </w:tcPr>
@@ -7070,7 +7070,7 @@
         </w:tc>
         <w:tc>
           <w:tcPr>
-            <w:tcW w:w="542" w:type="dxa"/>
+            <w:tcW w:w="541" w:type="dxa"/>
             <w:tcBorders/>
             <w:vAlign w:val="center"/>
           </w:tcPr>
@@ -7134,7 +7134,7 @@
         </w:tc>
         <w:tc>
           <w:tcPr>
-            <w:tcW w:w="682" w:type="dxa"/>
+            <w:tcW w:w="683" w:type="dxa"/>
             <w:tcBorders/>
             <w:vAlign w:val="center"/>
           </w:tcPr>
@@ -7174,7 +7174,7 @@
         </w:tc>
         <w:tc>
           <w:tcPr>
-            <w:tcW w:w="1079" w:type="dxa"/>
+            <w:tcW w:w="1078" w:type="dxa"/>
             <w:tcBorders/>
             <w:vAlign w:val="center"/>
           </w:tcPr>
@@ -7219,7 +7219,7 @@
         </w:tc>
         <w:tc>
           <w:tcPr>
-            <w:tcW w:w="729" w:type="dxa"/>
+            <w:tcW w:w="730" w:type="dxa"/>
             <w:tcBorders/>
             <w:vAlign w:val="center"/>
           </w:tcPr>
@@ -7239,7 +7239,7 @@
         </w:tc>
         <w:tc>
           <w:tcPr>
-            <w:tcW w:w="542" w:type="dxa"/>
+            <w:tcW w:w="541" w:type="dxa"/>
             <w:tcBorders/>
             <w:vAlign w:val="center"/>
           </w:tcPr>
@@ -7303,7 +7303,7 @@
         </w:tc>
         <w:tc>
           <w:tcPr>
-            <w:tcW w:w="682" w:type="dxa"/>
+            <w:tcW w:w="683" w:type="dxa"/>
             <w:tcBorders/>
             <w:vAlign w:val="center"/>
           </w:tcPr>
@@ -7343,7 +7343,7 @@
         </w:tc>
         <w:tc>
           <w:tcPr>
-            <w:tcW w:w="1079" w:type="dxa"/>
+            <w:tcW w:w="1078" w:type="dxa"/>
             <w:tcBorders/>
             <w:vAlign w:val="center"/>
           </w:tcPr>
@@ -7388,7 +7388,7 @@
         </w:tc>
         <w:tc>
           <w:tcPr>
-            <w:tcW w:w="729" w:type="dxa"/>
+            <w:tcW w:w="730" w:type="dxa"/>
             <w:tcBorders/>
             <w:vAlign w:val="center"/>
           </w:tcPr>
@@ -7408,7 +7408,7 @@
         </w:tc>
         <w:tc>
           <w:tcPr>
-            <w:tcW w:w="542" w:type="dxa"/>
+            <w:tcW w:w="541" w:type="dxa"/>
             <w:tcBorders/>
             <w:vAlign w:val="center"/>
           </w:tcPr>
@@ -7472,7 +7472,7 @@
         </w:tc>
         <w:tc>
           <w:tcPr>
-            <w:tcW w:w="682" w:type="dxa"/>
+            <w:tcW w:w="683" w:type="dxa"/>
             <w:tcBorders/>
             <w:vAlign w:val="center"/>
           </w:tcPr>
@@ -7512,7 +7512,7 @@
         </w:tc>
         <w:tc>
           <w:tcPr>
-            <w:tcW w:w="1079" w:type="dxa"/>
+            <w:tcW w:w="1078" w:type="dxa"/>
             <w:tcBorders/>
             <w:vAlign w:val="center"/>
           </w:tcPr>
@@ -7557,7 +7557,7 @@
         </w:tc>
         <w:tc>
           <w:tcPr>
-            <w:tcW w:w="729" w:type="dxa"/>
+            <w:tcW w:w="730" w:type="dxa"/>
             <w:tcBorders/>
             <w:vAlign w:val="center"/>
           </w:tcPr>
@@ -7577,7 +7577,7 @@
         </w:tc>
         <w:tc>
           <w:tcPr>
-            <w:tcW w:w="542" w:type="dxa"/>
+            <w:tcW w:w="541" w:type="dxa"/>
             <w:tcBorders/>
             <w:vAlign w:val="center"/>
           </w:tcPr>
@@ -7641,7 +7641,7 @@
         </w:tc>
         <w:tc>
           <w:tcPr>
-            <w:tcW w:w="682" w:type="dxa"/>
+            <w:tcW w:w="683" w:type="dxa"/>
             <w:tcBorders/>
             <w:vAlign w:val="center"/>
           </w:tcPr>
@@ -7681,7 +7681,7 @@
         </w:tc>
         <w:tc>
           <w:tcPr>
-            <w:tcW w:w="1079" w:type="dxa"/>
+            <w:tcW w:w="1078" w:type="dxa"/>
             <w:tcBorders/>
             <w:vAlign w:val="center"/>
           </w:tcPr>
@@ -7726,7 +7726,7 @@
         </w:tc>
         <w:tc>
           <w:tcPr>
-            <w:tcW w:w="729" w:type="dxa"/>
+            <w:tcW w:w="730" w:type="dxa"/>
             <w:tcBorders/>
             <w:vAlign w:val="center"/>
           </w:tcPr>
@@ -7746,7 +7746,7 @@
         </w:tc>
         <w:tc>
           <w:tcPr>
-            <w:tcW w:w="542" w:type="dxa"/>
+            <w:tcW w:w="541" w:type="dxa"/>
             <w:tcBorders/>
             <w:vAlign w:val="center"/>
           </w:tcPr>
@@ -7810,7 +7810,7 @@
         </w:tc>
         <w:tc>
           <w:tcPr>
-            <w:tcW w:w="682" w:type="dxa"/>
+            <w:tcW w:w="683" w:type="dxa"/>
             <w:tcBorders/>
             <w:vAlign w:val="center"/>
           </w:tcPr>
@@ -7850,7 +7850,7 @@
         </w:tc>
         <w:tc>
           <w:tcPr>
-            <w:tcW w:w="1079" w:type="dxa"/>
+            <w:tcW w:w="1078" w:type="dxa"/>
             <w:tcBorders/>
             <w:vAlign w:val="center"/>
           </w:tcPr>
@@ -7902,7 +7902,7 @@
         </w:tc>
         <w:tc>
           <w:tcPr>
-            <w:tcW w:w="729" w:type="dxa"/>
+            <w:tcW w:w="730" w:type="dxa"/>
             <w:tcBorders/>
             <w:vAlign w:val="center"/>
           </w:tcPr>
@@ -7922,7 +7922,7 @@
         </w:tc>
         <w:tc>
           <w:tcPr>
-            <w:tcW w:w="542" w:type="dxa"/>
+            <w:tcW w:w="541" w:type="dxa"/>
             <w:tcBorders/>
             <w:vAlign w:val="center"/>
           </w:tcPr>
@@ -7982,7 +7982,7 @@
         </w:tc>
         <w:tc>
           <w:tcPr>
-            <w:tcW w:w="682" w:type="dxa"/>
+            <w:tcW w:w="683" w:type="dxa"/>
             <w:tcBorders/>
             <w:vAlign w:val="center"/>
           </w:tcPr>
@@ -8022,7 +8022,7 @@
         </w:tc>
         <w:tc>
           <w:tcPr>
-            <w:tcW w:w="1079" w:type="dxa"/>
+            <w:tcW w:w="1078" w:type="dxa"/>
             <w:tcBorders/>
             <w:vAlign w:val="center"/>
           </w:tcPr>
@@ -8065,7 +8065,7 @@
         </w:tc>
         <w:tc>
           <w:tcPr>
-            <w:tcW w:w="729" w:type="dxa"/>
+            <w:tcW w:w="730" w:type="dxa"/>
             <w:tcBorders/>
             <w:vAlign w:val="center"/>
           </w:tcPr>
@@ -8085,7 +8085,7 @@
         </w:tc>
         <w:tc>
           <w:tcPr>
-            <w:tcW w:w="542" w:type="dxa"/>
+            <w:tcW w:w="541" w:type="dxa"/>
             <w:tcBorders/>
             <w:vAlign w:val="center"/>
           </w:tcPr>
@@ -8145,7 +8145,7 @@
         </w:tc>
         <w:tc>
           <w:tcPr>
-            <w:tcW w:w="682" w:type="dxa"/>
+            <w:tcW w:w="683" w:type="dxa"/>
             <w:tcBorders/>
             <w:vAlign w:val="center"/>
           </w:tcPr>
@@ -8185,7 +8185,7 @@
         </w:tc>
         <w:tc>
           <w:tcPr>
-            <w:tcW w:w="1079" w:type="dxa"/>
+            <w:tcW w:w="1078" w:type="dxa"/>
             <w:tcBorders/>
             <w:vAlign w:val="center"/>
           </w:tcPr>
@@ -11056,11 +11056,11 @@
         </w:tblCellMar>
       </w:tblPr>
       <w:tblGrid>
-        <w:gridCol w:w="682"/>
+        <w:gridCol w:w="681"/>
         <w:gridCol w:w="1627"/>
-        <w:gridCol w:w="1690"/>
-        <w:gridCol w:w="2279"/>
-        <w:gridCol w:w="1015"/>
+        <w:gridCol w:w="1691"/>
+        <w:gridCol w:w="2280"/>
+        <w:gridCol w:w="1014"/>
         <w:gridCol w:w="2338"/>
       </w:tblGrid>
       <w:tr>
@@ -11070,7 +11070,7 @@
         </w:trPr>
         <w:tc>
           <w:tcPr>
-            <w:tcW w:w="682" w:type="dxa"/>
+            <w:tcW w:w="681" w:type="dxa"/>
             <w:tcBorders/>
             <w:vAlign w:val="center"/>
           </w:tcPr>
@@ -11110,7 +11110,7 @@
         </w:tc>
         <w:tc>
           <w:tcPr>
-            <w:tcW w:w="1690" w:type="dxa"/>
+            <w:tcW w:w="1691" w:type="dxa"/>
             <w:tcBorders/>
             <w:vAlign w:val="center"/>
           </w:tcPr>
@@ -11131,7 +11131,7 @@
         </w:tc>
         <w:tc>
           <w:tcPr>
-            <w:tcW w:w="2279" w:type="dxa"/>
+            <w:tcW w:w="2280" w:type="dxa"/>
             <w:tcBorders/>
             <w:vAlign w:val="center"/>
           </w:tcPr>
@@ -11152,7 +11152,7 @@
         </w:tc>
         <w:tc>
           <w:tcPr>
-            <w:tcW w:w="1015" w:type="dxa"/>
+            <w:tcW w:w="1014" w:type="dxa"/>
             <w:tcBorders/>
             <w:vAlign w:val="center"/>
           </w:tcPr>
@@ -11199,7 +11199,7 @@
         </w:trPr>
         <w:tc>
           <w:tcPr>
-            <w:tcW w:w="682" w:type="dxa"/>
+            <w:tcW w:w="681" w:type="dxa"/>
             <w:tcBorders/>
             <w:vAlign w:val="center"/>
           </w:tcPr>
@@ -11240,7 +11240,7 @@
         </w:tc>
         <w:tc>
           <w:tcPr>
-            <w:tcW w:w="1690" w:type="dxa"/>
+            <w:tcW w:w="1691" w:type="dxa"/>
             <w:tcBorders/>
             <w:vAlign w:val="center"/>
           </w:tcPr>
@@ -11260,7 +11260,7 @@
         </w:tc>
         <w:tc>
           <w:tcPr>
-            <w:tcW w:w="2279" w:type="dxa"/>
+            <w:tcW w:w="2280" w:type="dxa"/>
             <w:tcBorders/>
             <w:vAlign w:val="center"/>
           </w:tcPr>
@@ -11280,7 +11280,7 @@
         </w:tc>
         <w:tc>
           <w:tcPr>
-            <w:tcW w:w="1015" w:type="dxa"/>
+            <w:tcW w:w="1014" w:type="dxa"/>
             <w:tcBorders/>
             <w:vAlign w:val="center"/>
           </w:tcPr>
@@ -11344,7 +11344,7 @@
         </w:trPr>
         <w:tc>
           <w:tcPr>
-            <w:tcW w:w="682" w:type="dxa"/>
+            <w:tcW w:w="681" w:type="dxa"/>
             <w:tcBorders/>
             <w:vAlign w:val="center"/>
           </w:tcPr>
@@ -11385,7 +11385,7 @@
         </w:tc>
         <w:tc>
           <w:tcPr>
-            <w:tcW w:w="1690" w:type="dxa"/>
+            <w:tcW w:w="1691" w:type="dxa"/>
             <w:tcBorders/>
             <w:vAlign w:val="center"/>
           </w:tcPr>
@@ -11415,7 +11415,7 @@
         </w:tc>
         <w:tc>
           <w:tcPr>
-            <w:tcW w:w="2279" w:type="dxa"/>
+            <w:tcW w:w="2280" w:type="dxa"/>
             <w:tcBorders/>
             <w:vAlign w:val="center"/>
           </w:tcPr>
@@ -11445,7 +11445,7 @@
         </w:tc>
         <w:tc>
           <w:tcPr>
-            <w:tcW w:w="1015" w:type="dxa"/>
+            <w:tcW w:w="1014" w:type="dxa"/>
             <w:tcBorders/>
             <w:vAlign w:val="center"/>
           </w:tcPr>
@@ -11509,7 +11509,7 @@
         </w:trPr>
         <w:tc>
           <w:tcPr>
-            <w:tcW w:w="682" w:type="dxa"/>
+            <w:tcW w:w="681" w:type="dxa"/>
             <w:tcBorders/>
             <w:vAlign w:val="center"/>
           </w:tcPr>
@@ -11550,7 +11550,7 @@
         </w:tc>
         <w:tc>
           <w:tcPr>
-            <w:tcW w:w="1690" w:type="dxa"/>
+            <w:tcW w:w="1691" w:type="dxa"/>
             <w:tcBorders/>
             <w:vAlign w:val="center"/>
           </w:tcPr>
@@ -11570,7 +11570,7 @@
         </w:tc>
         <w:tc>
           <w:tcPr>
-            <w:tcW w:w="2279" w:type="dxa"/>
+            <w:tcW w:w="2280" w:type="dxa"/>
             <w:tcBorders/>
             <w:vAlign w:val="center"/>
           </w:tcPr>
@@ -11590,7 +11590,7 @@
         </w:tc>
         <w:tc>
           <w:tcPr>
-            <w:tcW w:w="1015" w:type="dxa"/>
+            <w:tcW w:w="1014" w:type="dxa"/>
             <w:tcBorders/>
             <w:vAlign w:val="center"/>
           </w:tcPr>
@@ -11654,7 +11654,7 @@
         </w:trPr>
         <w:tc>
           <w:tcPr>
-            <w:tcW w:w="682" w:type="dxa"/>
+            <w:tcW w:w="681" w:type="dxa"/>
             <w:tcBorders/>
             <w:vAlign w:val="center"/>
           </w:tcPr>
@@ -11695,7 +11695,7 @@
         </w:tc>
         <w:tc>
           <w:tcPr>
-            <w:tcW w:w="1690" w:type="dxa"/>
+            <w:tcW w:w="1691" w:type="dxa"/>
             <w:tcBorders/>
             <w:vAlign w:val="center"/>
           </w:tcPr>
@@ -11715,7 +11715,7 @@
         </w:tc>
         <w:tc>
           <w:tcPr>
-            <w:tcW w:w="2279" w:type="dxa"/>
+            <w:tcW w:w="2280" w:type="dxa"/>
             <w:tcBorders/>
             <w:vAlign w:val="center"/>
           </w:tcPr>
@@ -11735,7 +11735,7 @@
         </w:tc>
         <w:tc>
           <w:tcPr>
-            <w:tcW w:w="1015" w:type="dxa"/>
+            <w:tcW w:w="1014" w:type="dxa"/>
             <w:tcBorders/>
             <w:vAlign w:val="center"/>
           </w:tcPr>
@@ -11799,7 +11799,7 @@
         </w:trPr>
         <w:tc>
           <w:tcPr>
-            <w:tcW w:w="682" w:type="dxa"/>
+            <w:tcW w:w="681" w:type="dxa"/>
             <w:tcBorders/>
             <w:vAlign w:val="center"/>
           </w:tcPr>
@@ -11840,7 +11840,7 @@
         </w:tc>
         <w:tc>
           <w:tcPr>
-            <w:tcW w:w="1690" w:type="dxa"/>
+            <w:tcW w:w="1691" w:type="dxa"/>
             <w:tcBorders/>
             <w:vAlign w:val="center"/>
           </w:tcPr>
@@ -11870,7 +11870,7 @@
         </w:tc>
         <w:tc>
           <w:tcPr>
-            <w:tcW w:w="2279" w:type="dxa"/>
+            <w:tcW w:w="2280" w:type="dxa"/>
             <w:tcBorders/>
             <w:vAlign w:val="center"/>
           </w:tcPr>
@@ -11896,7 +11896,7 @@
         </w:tc>
         <w:tc>
           <w:tcPr>
-            <w:tcW w:w="1015" w:type="dxa"/>
+            <w:tcW w:w="1014" w:type="dxa"/>
             <w:tcBorders/>
             <w:vAlign w:val="center"/>
           </w:tcPr>
@@ -11960,7 +11960,7 @@
         </w:trPr>
         <w:tc>
           <w:tcPr>
-            <w:tcW w:w="682" w:type="dxa"/>
+            <w:tcW w:w="681" w:type="dxa"/>
             <w:tcBorders/>
             <w:vAlign w:val="center"/>
           </w:tcPr>
@@ -12001,7 +12001,7 @@
         </w:tc>
         <w:tc>
           <w:tcPr>
-            <w:tcW w:w="1690" w:type="dxa"/>
+            <w:tcW w:w="1691" w:type="dxa"/>
             <w:tcBorders/>
             <w:vAlign w:val="center"/>
           </w:tcPr>
@@ -12021,7 +12021,7 @@
         </w:tc>
         <w:tc>
           <w:tcPr>
-            <w:tcW w:w="2279" w:type="dxa"/>
+            <w:tcW w:w="2280" w:type="dxa"/>
             <w:tcBorders/>
             <w:vAlign w:val="center"/>
           </w:tcPr>
@@ -12041,7 +12041,7 @@
         </w:tc>
         <w:tc>
           <w:tcPr>
-            <w:tcW w:w="1015" w:type="dxa"/>
+            <w:tcW w:w="1014" w:type="dxa"/>
             <w:tcBorders/>
             <w:vAlign w:val="center"/>
           </w:tcPr>
@@ -12121,7 +12121,7 @@
         </w:trPr>
         <w:tc>
           <w:tcPr>
-            <w:tcW w:w="682" w:type="dxa"/>
+            <w:tcW w:w="681" w:type="dxa"/>
             <w:tcBorders/>
             <w:vAlign w:val="center"/>
           </w:tcPr>
@@ -12162,7 +12162,7 @@
         </w:tc>
         <w:tc>
           <w:tcPr>
-            <w:tcW w:w="1690" w:type="dxa"/>
+            <w:tcW w:w="1691" w:type="dxa"/>
             <w:tcBorders/>
             <w:vAlign w:val="center"/>
           </w:tcPr>
@@ -12182,7 +12182,7 @@
         </w:tc>
         <w:tc>
           <w:tcPr>
-            <w:tcW w:w="2279" w:type="dxa"/>
+            <w:tcW w:w="2280" w:type="dxa"/>
             <w:tcBorders/>
             <w:vAlign w:val="center"/>
           </w:tcPr>
@@ -12212,7 +12212,7 @@
         </w:tc>
         <w:tc>
           <w:tcPr>
-            <w:tcW w:w="1015" w:type="dxa"/>
+            <w:tcW w:w="1014" w:type="dxa"/>
             <w:tcBorders/>
             <w:vAlign w:val="center"/>
           </w:tcPr>
@@ -12276,7 +12276,7 @@
         </w:trPr>
         <w:tc>
           <w:tcPr>
-            <w:tcW w:w="682" w:type="dxa"/>
+            <w:tcW w:w="681" w:type="dxa"/>
             <w:tcBorders/>
             <w:vAlign w:val="center"/>
           </w:tcPr>
@@ -12317,7 +12317,7 @@
         </w:tc>
         <w:tc>
           <w:tcPr>
-            <w:tcW w:w="1690" w:type="dxa"/>
+            <w:tcW w:w="1691" w:type="dxa"/>
             <w:tcBorders/>
             <w:vAlign w:val="center"/>
           </w:tcPr>
@@ -12337,7 +12337,7 @@
         </w:tc>
         <w:tc>
           <w:tcPr>
-            <w:tcW w:w="2279" w:type="dxa"/>
+            <w:tcW w:w="2280" w:type="dxa"/>
             <w:tcBorders/>
             <w:vAlign w:val="center"/>
           </w:tcPr>
@@ -12357,7 +12357,7 @@
         </w:tc>
         <w:tc>
           <w:tcPr>
-            <w:tcW w:w="1015" w:type="dxa"/>
+            <w:tcW w:w="1014" w:type="dxa"/>
             <w:tcBorders/>
             <w:vAlign w:val="center"/>
           </w:tcPr>
@@ -12421,7 +12421,7 @@
         </w:trPr>
         <w:tc>
           <w:tcPr>
-            <w:tcW w:w="682" w:type="dxa"/>
+            <w:tcW w:w="681" w:type="dxa"/>
             <w:tcBorders/>
             <w:vAlign w:val="center"/>
           </w:tcPr>
@@ -12462,7 +12462,7 @@
         </w:tc>
         <w:tc>
           <w:tcPr>
-            <w:tcW w:w="1690" w:type="dxa"/>
+            <w:tcW w:w="1691" w:type="dxa"/>
             <w:tcBorders/>
             <w:vAlign w:val="center"/>
           </w:tcPr>
@@ -12482,7 +12482,7 @@
         </w:tc>
         <w:tc>
           <w:tcPr>
-            <w:tcW w:w="2279" w:type="dxa"/>
+            <w:tcW w:w="2280" w:type="dxa"/>
             <w:tcBorders/>
             <w:vAlign w:val="center"/>
           </w:tcPr>
@@ -12502,7 +12502,7 @@
         </w:tc>
         <w:tc>
           <w:tcPr>
-            <w:tcW w:w="1015" w:type="dxa"/>
+            <w:tcW w:w="1014" w:type="dxa"/>
             <w:tcBorders/>
             <w:vAlign w:val="center"/>
           </w:tcPr>
@@ -12591,7 +12591,7 @@
         </w:trPr>
         <w:tc>
           <w:tcPr>
-            <w:tcW w:w="682" w:type="dxa"/>
+            <w:tcW w:w="681" w:type="dxa"/>
             <w:tcBorders/>
             <w:vAlign w:val="center"/>
           </w:tcPr>
@@ -12632,7 +12632,7 @@
         </w:tc>
         <w:tc>
           <w:tcPr>
-            <w:tcW w:w="1690" w:type="dxa"/>
+            <w:tcW w:w="1691" w:type="dxa"/>
             <w:tcBorders/>
             <w:vAlign w:val="center"/>
           </w:tcPr>
@@ -12652,7 +12652,7 @@
         </w:tc>
         <w:tc>
           <w:tcPr>
-            <w:tcW w:w="2279" w:type="dxa"/>
+            <w:tcW w:w="2280" w:type="dxa"/>
             <w:tcBorders/>
             <w:vAlign w:val="center"/>
           </w:tcPr>
@@ -12672,7 +12672,7 @@
         </w:tc>
         <w:tc>
           <w:tcPr>
-            <w:tcW w:w="1015" w:type="dxa"/>
+            <w:tcW w:w="1014" w:type="dxa"/>
             <w:tcBorders/>
             <w:vAlign w:val="center"/>
           </w:tcPr>
@@ -12736,7 +12736,7 @@
         </w:trPr>
         <w:tc>
           <w:tcPr>
-            <w:tcW w:w="682" w:type="dxa"/>
+            <w:tcW w:w="681" w:type="dxa"/>
             <w:tcBorders/>
             <w:vAlign w:val="center"/>
           </w:tcPr>
@@ -12777,7 +12777,7 @@
         </w:tc>
         <w:tc>
           <w:tcPr>
-            <w:tcW w:w="1690" w:type="dxa"/>
+            <w:tcW w:w="1691" w:type="dxa"/>
             <w:tcBorders/>
             <w:vAlign w:val="center"/>
           </w:tcPr>
@@ -12803,7 +12803,7 @@
         </w:tc>
         <w:tc>
           <w:tcPr>
-            <w:tcW w:w="2279" w:type="dxa"/>
+            <w:tcW w:w="2280" w:type="dxa"/>
             <w:tcBorders/>
             <w:vAlign w:val="center"/>
           </w:tcPr>
@@ -12823,7 +12823,7 @@
         </w:tc>
         <w:tc>
           <w:tcPr>
-            <w:tcW w:w="1015" w:type="dxa"/>
+            <w:tcW w:w="1014" w:type="dxa"/>
             <w:tcBorders/>
             <w:vAlign w:val="center"/>
           </w:tcPr>
@@ -12887,7 +12887,7 @@
         </w:trPr>
         <w:tc>
           <w:tcPr>
-            <w:tcW w:w="682" w:type="dxa"/>
+            <w:tcW w:w="681" w:type="dxa"/>
             <w:tcBorders/>
             <w:vAlign w:val="center"/>
           </w:tcPr>
@@ -12928,7 +12928,7 @@
         </w:tc>
         <w:tc>
           <w:tcPr>
-            <w:tcW w:w="1690" w:type="dxa"/>
+            <w:tcW w:w="1691" w:type="dxa"/>
             <w:tcBorders/>
             <w:vAlign w:val="center"/>
           </w:tcPr>
@@ -12948,7 +12948,7 @@
         </w:tc>
         <w:tc>
           <w:tcPr>
-            <w:tcW w:w="2279" w:type="dxa"/>
+            <w:tcW w:w="2280" w:type="dxa"/>
             <w:tcBorders/>
             <w:vAlign w:val="center"/>
           </w:tcPr>
@@ -12968,7 +12968,7 @@
         </w:tc>
         <w:tc>
           <w:tcPr>
-            <w:tcW w:w="1015" w:type="dxa"/>
+            <w:tcW w:w="1014" w:type="dxa"/>
             <w:tcBorders/>
             <w:vAlign w:val="center"/>
           </w:tcPr>
@@ -13042,7 +13042,7 @@
         </w:trPr>
         <w:tc>
           <w:tcPr>
-            <w:tcW w:w="682" w:type="dxa"/>
+            <w:tcW w:w="681" w:type="dxa"/>
             <w:tcBorders/>
             <w:vAlign w:val="center"/>
           </w:tcPr>
@@ -13083,7 +13083,7 @@
         </w:tc>
         <w:tc>
           <w:tcPr>
-            <w:tcW w:w="1690" w:type="dxa"/>
+            <w:tcW w:w="1691" w:type="dxa"/>
             <w:tcBorders/>
             <w:vAlign w:val="center"/>
           </w:tcPr>
@@ -13103,7 +13103,7 @@
         </w:tc>
         <w:tc>
           <w:tcPr>
-            <w:tcW w:w="2279" w:type="dxa"/>
+            <w:tcW w:w="2280" w:type="dxa"/>
             <w:tcBorders/>
             <w:vAlign w:val="center"/>
           </w:tcPr>
@@ -13123,7 +13123,7 @@
         </w:tc>
         <w:tc>
           <w:tcPr>
-            <w:tcW w:w="1015" w:type="dxa"/>
+            <w:tcW w:w="1014" w:type="dxa"/>
             <w:tcBorders/>
             <w:vAlign w:val="center"/>
           </w:tcPr>
@@ -13187,7 +13187,7 @@
         </w:trPr>
         <w:tc>
           <w:tcPr>
-            <w:tcW w:w="682" w:type="dxa"/>
+            <w:tcW w:w="681" w:type="dxa"/>
             <w:tcBorders/>
             <w:vAlign w:val="center"/>
           </w:tcPr>
@@ -13228,7 +13228,7 @@
         </w:tc>
         <w:tc>
           <w:tcPr>
-            <w:tcW w:w="1690" w:type="dxa"/>
+            <w:tcW w:w="1691" w:type="dxa"/>
             <w:tcBorders/>
             <w:vAlign w:val="center"/>
           </w:tcPr>
@@ -13248,7 +13248,7 @@
         </w:tc>
         <w:tc>
           <w:tcPr>
-            <w:tcW w:w="2279" w:type="dxa"/>
+            <w:tcW w:w="2280" w:type="dxa"/>
             <w:tcBorders/>
             <w:vAlign w:val="center"/>
           </w:tcPr>
@@ -13268,7 +13268,7 @@
         </w:tc>
         <w:tc>
           <w:tcPr>
-            <w:tcW w:w="1015" w:type="dxa"/>
+            <w:tcW w:w="1014" w:type="dxa"/>
             <w:tcBorders/>
             <w:vAlign w:val="center"/>
           </w:tcPr>
@@ -13332,7 +13332,7 @@
         </w:trPr>
         <w:tc>
           <w:tcPr>
-            <w:tcW w:w="682" w:type="dxa"/>
+            <w:tcW w:w="681" w:type="dxa"/>
             <w:tcBorders/>
             <w:vAlign w:val="center"/>
           </w:tcPr>
@@ -13373,7 +13373,7 @@
         </w:tc>
         <w:tc>
           <w:tcPr>
-            <w:tcW w:w="1690" w:type="dxa"/>
+            <w:tcW w:w="1691" w:type="dxa"/>
             <w:tcBorders/>
             <w:vAlign w:val="center"/>
           </w:tcPr>
@@ -13393,7 +13393,7 @@
         </w:tc>
         <w:tc>
           <w:tcPr>
-            <w:tcW w:w="2279" w:type="dxa"/>
+            <w:tcW w:w="2280" w:type="dxa"/>
             <w:tcBorders/>
             <w:vAlign w:val="center"/>
           </w:tcPr>
@@ -13413,7 +13413,7 @@
         </w:tc>
         <w:tc>
           <w:tcPr>
-            <w:tcW w:w="1015" w:type="dxa"/>
+            <w:tcW w:w="1014" w:type="dxa"/>
             <w:tcBorders/>
             <w:vAlign w:val="center"/>
           </w:tcPr>
@@ -13477,7 +13477,7 @@
         </w:trPr>
         <w:tc>
           <w:tcPr>
-            <w:tcW w:w="682" w:type="dxa"/>
+            <w:tcW w:w="681" w:type="dxa"/>
             <w:tcBorders/>
             <w:vAlign w:val="center"/>
           </w:tcPr>
@@ -13518,7 +13518,7 @@
         </w:tc>
         <w:tc>
           <w:tcPr>
-            <w:tcW w:w="1690" w:type="dxa"/>
+            <w:tcW w:w="1691" w:type="dxa"/>
             <w:tcBorders/>
             <w:vAlign w:val="center"/>
           </w:tcPr>
@@ -13548,7 +13548,7 @@
         </w:tc>
         <w:tc>
           <w:tcPr>
-            <w:tcW w:w="2279" w:type="dxa"/>
+            <w:tcW w:w="2280" w:type="dxa"/>
             <w:tcBorders/>
             <w:vAlign w:val="center"/>
           </w:tcPr>
@@ -13584,7 +13584,7 @@
         </w:tc>
         <w:tc>
           <w:tcPr>
-            <w:tcW w:w="1015" w:type="dxa"/>
+            <w:tcW w:w="1014" w:type="dxa"/>
             <w:tcBorders/>
             <w:vAlign w:val="center"/>
           </w:tcPr>
@@ -16051,9 +16051,10 @@
       </w:r>
     </w:p>
     <w:sectPr>
+      <w:headerReference w:type="default" r:id="rId2"/>
       <w:type w:val="nextPage"/>
       <w:pgSz w:w="11906" w:h="16838"/>
-      <w:pgMar w:left="1134" w:right="1134" w:gutter="0" w:header="0" w:top="1134" w:footer="0" w:bottom="1134"/>
+      <w:pgMar w:left="1134" w:right="1134" w:gutter="0" w:header="1134" w:top="3073" w:footer="0" w:bottom="1134"/>
       <w:pgNumType w:fmt="decimal"/>
       <w:formProt w:val="false"/>
       <w:textDirection w:val="lrTb"/>
@@ -16061,6 +16062,106 @@
     </w:sectPr>
   </w:body>
 </w:document>
+</file>
+
+<file path=word/header1.xml><?xml version="1.0" encoding="utf-8"?>
+<w:hdr xmlns:o="urn:schemas-microsoft-com:office:office" xmlns:r="http://schemas.openxmlformats.org/officeDocument/2006/relationships" xmlns:v="urn:schemas-microsoft-com:vml" xmlns:w="http://schemas.openxmlformats.org/wordprocessingml/2006/main" xmlns:w10="urn:schemas-microsoft-com:office:word" xmlns:wp="http://schemas.openxmlformats.org/drawingml/2006/wordprocessingDrawing" xmlns:wps="http://schemas.microsoft.com/office/word/2010/wordprocessingShape" xmlns:wpg="http://schemas.microsoft.com/office/word/2010/wordprocessingGroup" xmlns:mc="http://schemas.openxmlformats.org/markup-compatibility/2006" xmlns:wp14="http://schemas.microsoft.com/office/word/2010/wordprocessingDrawing" xmlns:w14="http://schemas.microsoft.com/office/word/2010/wordml" xmlns:w15="http://schemas.microsoft.com/office/word/2012/wordml" mc:Ignorable="w14 wp14 w15">
+  <w:p>
+    <w:pPr>
+      <w:pStyle w:val="Cabealho"/>
+      <w:bidi w:val="0"/>
+      <w:jc w:val="left"/>
+      <w:rPr/>
+    </w:pPr>
+    <w:r>
+      <w:rPr/>
+      <w:t xml:space="preserve">Grupo: </w:t>
+      <w:tab/>
+      <w:tab/>
+      <w:t>Tema: E-commerce no Brasil (Venda X Estoque)</w:t>
+    </w:r>
+  </w:p>
+  <w:p>
+    <w:pPr>
+      <w:pStyle w:val="Cabealho"/>
+      <w:numPr>
+        <w:ilvl w:val="0"/>
+        <w:numId w:val="1"/>
+      </w:numPr>
+      <w:bidi w:val="0"/>
+      <w:jc w:val="left"/>
+      <w:rPr/>
+    </w:pPr>
+    <w:r>
+      <w:rPr/>
+      <w:t>Júlia Coelho Rodrigues – RA: 22408388</w:t>
+    </w:r>
+  </w:p>
+  <w:p>
+    <w:pPr>
+      <w:pStyle w:val="Cabealho"/>
+      <w:numPr>
+        <w:ilvl w:val="0"/>
+        <w:numId w:val="1"/>
+      </w:numPr>
+      <w:bidi w:val="0"/>
+      <w:jc w:val="left"/>
+      <w:rPr/>
+    </w:pPr>
+    <w:r>
+      <w:rPr/>
+      <w:t>Ricardo Moraes – RA: 22350874</w:t>
+    </w:r>
+  </w:p>
+  <w:p>
+    <w:pPr>
+      <w:pStyle w:val="Cabealho"/>
+      <w:numPr>
+        <w:ilvl w:val="0"/>
+        <w:numId w:val="1"/>
+      </w:numPr>
+      <w:bidi w:val="0"/>
+      <w:jc w:val="left"/>
+      <w:rPr/>
+    </w:pPr>
+    <w:r>
+      <w:rPr/>
+      <w:t>Victor Rithelly – RA: 22452781</w:t>
+    </w:r>
+  </w:p>
+  <w:p>
+    <w:pPr>
+      <w:pStyle w:val="Cabealho"/>
+      <w:numPr>
+        <w:ilvl w:val="0"/>
+        <w:numId w:val="1"/>
+      </w:numPr>
+      <w:bidi w:val="0"/>
+      <w:jc w:val="left"/>
+      <w:rPr/>
+    </w:pPr>
+    <w:r>
+      <w:rPr/>
+      <w:t>Maria Eduarda Jardim – RA: 22353741</w:t>
+    </w:r>
+  </w:p>
+  <w:p>
+    <w:pPr>
+      <w:pStyle w:val="Cabealho"/>
+      <w:numPr>
+        <w:ilvl w:val="0"/>
+        <w:numId w:val="1"/>
+      </w:numPr>
+      <w:bidi w:val="0"/>
+      <w:jc w:val="left"/>
+      <w:rPr/>
+    </w:pPr>
+    <w:r>
+      <w:rPr/>
+      <w:t>Letícia Mascarenhas – RA: 22352486</w:t>
+    </w:r>
+  </w:p>
+</w:hdr>
 </file>
 
 <file path=word/numbering.xml><?xml version="1.0" encoding="utf-8"?>
@@ -19556,7 +19657,7 @@
     <w:pPr>
       <w:widowControl/>
       <w:suppressAutoHyphens w:val="true"/>
-      <w:overflowPunct w:val="false"/>
+      <w:overflowPunct w:val="true"/>
       <w:bidi w:val="0"/>
       <w:spacing w:before="0" w:after="0"/>
       <w:jc w:val="left"/>
@@ -19783,5 +19884,27 @@
     </w:pPr>
     <w:rPr/>
   </w:style>
+  <w:style w:type="paragraph" w:styleId="CabealhoeRodap">
+    <w:name w:val="Cabeçalho e Rodapé"/>
+    <w:basedOn w:val="Normal"/>
+    <w:qFormat/>
+    <w:pPr>
+      <w:suppressLineNumbers/>
+      <w:tabs>
+        <w:tab w:val="clear" w:pos="709"/>
+        <w:tab w:val="center" w:pos="4819" w:leader="none"/>
+        <w:tab w:val="right" w:pos="9638" w:leader="none"/>
+      </w:tabs>
+    </w:pPr>
+    <w:rPr/>
+  </w:style>
+  <w:style w:type="paragraph" w:styleId="Cabealho">
+    <w:name w:val="Header"/>
+    <w:basedOn w:val="CabealhoeRodap"/>
+    <w:pPr>
+      <w:suppressLineNumbers/>
+    </w:pPr>
+    <w:rPr/>
+  </w:style>
 </w:styles>
 </file>
</xml_diff>